<commit_message>
login, register and dashboard
</commit_message>
<xml_diff>
--- a/documentacao/Escopo de Projeto Simples.docx
+++ b/documentacao/Escopo de Projeto Simples.docx
@@ -490,6 +490,32 @@
         <w:t>Git</w:t>
       </w:r>
       <w:proofErr w:type="spellEnd"/>
+      <w:r>
+        <w:rPr>
+          <w:lang w:val="pt-BR"/>
+        </w:rPr>
+        <w:t>,</w:t>
+      </w:r>
+      <w:r>
+        <w:rPr>
+          <w:lang w:val="pt-BR"/>
+        </w:rPr>
+        <w:t xml:space="preserve"> MySQL</w:t>
+      </w:r>
+      <w:r>
+        <w:rPr>
+          <w:lang w:val="pt-BR"/>
+        </w:rPr>
+        <w:t xml:space="preserve"> e </w:t>
+      </w:r>
+      <w:proofErr w:type="spellStart"/>
+      <w:r>
+        <w:rPr>
+          <w:lang w:val="pt-BR"/>
+        </w:rPr>
+        <w:t>DBeaver</w:t>
+      </w:r>
+      <w:proofErr w:type="spellEnd"/>
     </w:p>
     <w:p>
       <w:pPr>
@@ -1110,6 +1136,211 @@
           </w:p>
         </w:tc>
       </w:tr>
+      <w:tr>
+        <w:trPr>
+          <w:trHeight w:val="432"/>
+        </w:trPr>
+        <w:tc>
+          <w:tcPr>
+            <w:tcW w:w="533" w:type="pct"/>
+            <w:shd w:val="clear" w:color="auto" w:fill="FFFFFF" w:themeFill="background1"/>
+            <w:vAlign w:val="center"/>
+          </w:tcPr>
+          <w:p>
+            <w:pPr>
+              <w:rPr>
+                <w:rStyle w:val="TextodoEspaoReservado"/>
+                <w:rFonts w:ascii="Century Gothic" w:hAnsi="Century Gothic"/>
+                <w:sz w:val="18"/>
+                <w:szCs w:val="18"/>
+              </w:rPr>
+            </w:pPr>
+            <w:r>
+              <w:rPr>
+                <w:rStyle w:val="TextodoEspaoReservado"/>
+                <w:rFonts w:ascii="Century Gothic" w:hAnsi="Century Gothic"/>
+                <w:sz w:val="18"/>
+                <w:szCs w:val="18"/>
+              </w:rPr>
+              <w:t>MySQL</w:t>
+            </w:r>
+          </w:p>
+        </w:tc>
+        <w:tc>
+          <w:tcPr>
+            <w:tcW w:w="1879" w:type="pct"/>
+            <w:shd w:val="clear" w:color="auto" w:fill="FFFFFF" w:themeFill="background1"/>
+            <w:vAlign w:val="center"/>
+          </w:tcPr>
+          <w:p>
+            <w:pPr>
+              <w:rPr>
+                <w:rFonts w:ascii="Century Gothic" w:hAnsi="Century Gothic"/>
+                <w:sz w:val="18"/>
+                <w:szCs w:val="18"/>
+                <w:lang w:val="pt-BR"/>
+              </w:rPr>
+            </w:pPr>
+            <w:r>
+              <w:rPr>
+                <w:rFonts w:ascii="Century Gothic" w:hAnsi="Century Gothic"/>
+                <w:sz w:val="18"/>
+                <w:szCs w:val="18"/>
+                <w:lang w:val="pt-BR"/>
+              </w:rPr>
+              <w:t>S</w:t>
+            </w:r>
+            <w:r>
+              <w:rPr>
+                <w:rFonts w:ascii="Century Gothic" w:hAnsi="Century Gothic"/>
+                <w:sz w:val="18"/>
+                <w:szCs w:val="18"/>
+                <w:lang w:val="pt-BR"/>
+              </w:rPr>
+              <w:t>istema de gerenciamento de banco de dados</w:t>
+            </w:r>
+          </w:p>
+        </w:tc>
+        <w:tc>
+          <w:tcPr>
+            <w:tcW w:w="2588" w:type="pct"/>
+            <w:shd w:val="clear" w:color="auto" w:fill="FFFFFF" w:themeFill="background1"/>
+            <w:vAlign w:val="center"/>
+          </w:tcPr>
+          <w:p>
+            <w:pPr>
+              <w:rPr>
+                <w:rFonts w:ascii="Century Gothic" w:hAnsi="Century Gothic"/>
+                <w:sz w:val="18"/>
+                <w:szCs w:val="18"/>
+                <w:lang w:val="pt-BR"/>
+              </w:rPr>
+            </w:pPr>
+            <w:r>
+              <w:rPr>
+                <w:rFonts w:ascii="Century Gothic" w:hAnsi="Century Gothic"/>
+                <w:sz w:val="18"/>
+                <w:szCs w:val="18"/>
+                <w:lang w:val="pt-BR"/>
+              </w:rPr>
+              <w:t>https://dev.mysql.com/downloads/installer/</w:t>
+            </w:r>
+            <w:r>
+              <w:rPr>
+                <w:rFonts w:ascii="Century Gothic" w:hAnsi="Century Gothic"/>
+                <w:sz w:val="18"/>
+                <w:szCs w:val="18"/>
+                <w:lang w:val="pt-BR"/>
+              </w:rPr>
+              <w:br/>
+              <w:t xml:space="preserve">Tutorial: </w:t>
+            </w:r>
+            <w:r>
+              <w:rPr>
+                <w:rFonts w:ascii="Century Gothic" w:hAnsi="Century Gothic"/>
+                <w:sz w:val="18"/>
+                <w:szCs w:val="18"/>
+                <w:lang w:val="pt-BR"/>
+              </w:rPr>
+              <w:t>https://www.youtube.com/watch?v=OUZIaoCSJas</w:t>
+            </w:r>
+          </w:p>
+        </w:tc>
+      </w:tr>
+      <w:tr>
+        <w:trPr>
+          <w:trHeight w:val="432"/>
+        </w:trPr>
+        <w:tc>
+          <w:tcPr>
+            <w:tcW w:w="533" w:type="pct"/>
+            <w:shd w:val="clear" w:color="auto" w:fill="FFFFFF" w:themeFill="background1"/>
+            <w:vAlign w:val="center"/>
+          </w:tcPr>
+          <w:p>
+            <w:pPr>
+              <w:rPr>
+                <w:rStyle w:val="TextodoEspaoReservado"/>
+                <w:rFonts w:ascii="Century Gothic" w:hAnsi="Century Gothic"/>
+                <w:sz w:val="18"/>
+                <w:szCs w:val="18"/>
+              </w:rPr>
+            </w:pPr>
+            <w:proofErr w:type="spellStart"/>
+            <w:r>
+              <w:rPr>
+                <w:rStyle w:val="TextodoEspaoReservado"/>
+                <w:rFonts w:ascii="Century Gothic" w:hAnsi="Century Gothic"/>
+                <w:sz w:val="18"/>
+                <w:szCs w:val="18"/>
+              </w:rPr>
+              <w:t>DBeaver</w:t>
+            </w:r>
+            <w:proofErr w:type="spellEnd"/>
+          </w:p>
+        </w:tc>
+        <w:tc>
+          <w:tcPr>
+            <w:tcW w:w="1879" w:type="pct"/>
+            <w:shd w:val="clear" w:color="auto" w:fill="FFFFFF" w:themeFill="background1"/>
+            <w:vAlign w:val="center"/>
+          </w:tcPr>
+          <w:p>
+            <w:pPr>
+              <w:rPr>
+                <w:rFonts w:ascii="Century Gothic" w:hAnsi="Century Gothic"/>
+                <w:sz w:val="18"/>
+                <w:szCs w:val="18"/>
+                <w:lang w:val="pt-BR"/>
+              </w:rPr>
+            </w:pPr>
+            <w:r>
+              <w:rPr>
+                <w:rFonts w:ascii="Century Gothic" w:hAnsi="Century Gothic"/>
+                <w:sz w:val="18"/>
+                <w:szCs w:val="18"/>
+                <w:lang w:val="pt-BR"/>
+              </w:rPr>
+              <w:t>A</w:t>
+            </w:r>
+            <w:r>
+              <w:rPr>
+                <w:rFonts w:ascii="Century Gothic" w:hAnsi="Century Gothic"/>
+                <w:sz w:val="18"/>
+                <w:szCs w:val="18"/>
+                <w:lang w:val="pt-BR"/>
+              </w:rPr>
+              <w:t>plicativo de software cliente SQL e uma ferramenta de administração de banco de dados</w:t>
+            </w:r>
+          </w:p>
+        </w:tc>
+        <w:tc>
+          <w:tcPr>
+            <w:tcW w:w="2588" w:type="pct"/>
+            <w:shd w:val="clear" w:color="auto" w:fill="FFFFFF" w:themeFill="background1"/>
+            <w:vAlign w:val="center"/>
+          </w:tcPr>
+          <w:p>
+            <w:pPr>
+              <w:rPr>
+                <w:rFonts w:ascii="Century Gothic" w:hAnsi="Century Gothic"/>
+                <w:sz w:val="18"/>
+                <w:szCs w:val="18"/>
+                <w:lang w:val="pt-BR"/>
+              </w:rPr>
+            </w:pPr>
+            <w:r>
+              <w:rPr>
+                <w:rFonts w:ascii="Century Gothic" w:hAnsi="Century Gothic"/>
+                <w:sz w:val="18"/>
+                <w:szCs w:val="18"/>
+                <w:lang w:val="pt-BR"/>
+              </w:rPr>
+              <w:t>https://dbeaver.io/download/</w:t>
+            </w:r>
+          </w:p>
+        </w:tc>
+      </w:tr>
     </w:tbl>
     <w:p>
       <w:pPr>
@@ -1443,6 +1674,7 @@
         <w:rPr>
           <w:lang w:val="pt-BR"/>
         </w:rPr>
+        <w:lastRenderedPageBreak/>
         <w:t xml:space="preserve">Ao executar o seguinte comando, você poderá obter todas as dependências em sua pasta </w:t>
       </w:r>
       <w:proofErr w:type="spellStart"/>
@@ -1513,7 +1745,6 @@
         <w:rPr>
           <w:lang w:val="pt-BR"/>
         </w:rPr>
-        <w:lastRenderedPageBreak/>
         <w:t>Caso aconteça algum tipo de erro de permissão ao executar este comando, siga estas etapas:</w:t>
       </w:r>
     </w:p>
@@ -1646,7 +1877,43 @@
         <w:rPr>
           <w:lang w:val="pt-BR"/>
         </w:rPr>
-        <w:t xml:space="preserve">Para executar o projeto, você precisa executar o seguinte comando no diretório do projeto. Ele irá compilar </w:t>
+        <w:t>Para executar o projeto, você precisa executar o</w:t>
+      </w:r>
+      <w:r>
+        <w:rPr>
+          <w:lang w:val="pt-BR"/>
+        </w:rPr>
+        <w:t>s</w:t>
+      </w:r>
+      <w:r>
+        <w:rPr>
+          <w:lang w:val="pt-BR"/>
+        </w:rPr>
+        <w:t xml:space="preserve"> seguinte</w:t>
+      </w:r>
+      <w:r>
+        <w:rPr>
+          <w:lang w:val="pt-BR"/>
+        </w:rPr>
+        <w:t>s</w:t>
+      </w:r>
+      <w:r>
+        <w:rPr>
+          <w:lang w:val="pt-BR"/>
+        </w:rPr>
+        <w:t xml:space="preserve"> comando</w:t>
+      </w:r>
+      <w:r>
+        <w:rPr>
+          <w:lang w:val="pt-BR"/>
+        </w:rPr>
+        <w:t>s</w:t>
+      </w:r>
+      <w:r>
+        <w:rPr>
+          <w:lang w:val="pt-BR"/>
+        </w:rPr>
+        <w:t xml:space="preserve"> no diretório do projeto. Ele irá compilar </w:t>
       </w:r>
       <w:proofErr w:type="spellStart"/>
       <w:r>
@@ -1706,6 +1973,250 @@
         <w:t>dev</w:t>
       </w:r>
       <w:proofErr w:type="spellEnd"/>
+    </w:p>
+    <w:p>
+      <w:pPr>
+        <w:pStyle w:val="PargrafodaLista"/>
+        <w:rPr>
+          <w:lang w:val="pt-BR"/>
+        </w:rPr>
+      </w:pPr>
+      <w:proofErr w:type="spellStart"/>
+      <w:r>
+        <w:rPr>
+          <w:lang w:val="pt-BR"/>
+        </w:rPr>
+        <w:t>npm</w:t>
+      </w:r>
+      <w:proofErr w:type="spellEnd"/>
+      <w:r>
+        <w:rPr>
+          <w:lang w:val="pt-BR"/>
+        </w:rPr>
+        <w:t xml:space="preserve"> </w:t>
+      </w:r>
+      <w:proofErr w:type="spellStart"/>
+      <w:r>
+        <w:rPr>
+          <w:lang w:val="pt-BR"/>
+        </w:rPr>
+        <w:t>install</w:t>
+      </w:r>
+      <w:proofErr w:type="spellEnd"/>
+    </w:p>
+    <w:p>
+      <w:pPr>
+        <w:pStyle w:val="PargrafodaLista"/>
+        <w:rPr>
+          <w:lang w:val="pt-BR"/>
+        </w:rPr>
+      </w:pPr>
+      <w:proofErr w:type="spellStart"/>
+      <w:r>
+        <w:rPr>
+          <w:lang w:val="pt-BR"/>
+        </w:rPr>
+        <w:t>npm</w:t>
+      </w:r>
+      <w:proofErr w:type="spellEnd"/>
+      <w:r>
+        <w:rPr>
+          <w:lang w:val="pt-BR"/>
+        </w:rPr>
+        <w:t xml:space="preserve"> </w:t>
+      </w:r>
+      <w:proofErr w:type="spellStart"/>
+      <w:r>
+        <w:rPr>
+          <w:lang w:val="pt-BR"/>
+        </w:rPr>
+        <w:t>run</w:t>
+      </w:r>
+      <w:proofErr w:type="spellEnd"/>
+      <w:r>
+        <w:rPr>
+          <w:lang w:val="pt-BR"/>
+        </w:rPr>
+        <w:t xml:space="preserve"> </w:t>
+      </w:r>
+      <w:proofErr w:type="spellStart"/>
+      <w:r>
+        <w:rPr>
+          <w:lang w:val="pt-BR"/>
+        </w:rPr>
+        <w:t>dev</w:t>
+      </w:r>
+      <w:proofErr w:type="spellEnd"/>
+    </w:p>
+    <w:p>
+      <w:pPr>
+        <w:pStyle w:val="PargrafodaLista"/>
+        <w:rPr>
+          <w:lang w:val="pt-BR"/>
+        </w:rPr>
+      </w:pPr>
+    </w:p>
+    <w:p>
+      <w:pPr>
+        <w:pStyle w:val="PargrafodaLista"/>
+        <w:numPr>
+          <w:ilvl w:val="0"/>
+          <w:numId w:val="7"/>
+        </w:numPr>
+        <w:rPr>
+          <w:lang w:val="pt-BR"/>
+        </w:rPr>
+      </w:pPr>
+      <w:r>
+        <w:rPr>
+          <w:lang w:val="pt-BR"/>
+        </w:rPr>
+        <w:t>Inicie o servidor MySQL, abrindo um novo terminal e executando o seguinte comando (Windows):</w:t>
+      </w:r>
+      <w:r>
+        <w:rPr>
+          <w:lang w:val="pt-BR"/>
+        </w:rPr>
+        <w:br/>
+      </w:r>
+      <w:proofErr w:type="spellStart"/>
+      <w:r>
+        <w:rPr>
+          <w:lang w:val="pt-BR"/>
+        </w:rPr>
+        <w:t>mysqld</w:t>
+      </w:r>
+      <w:proofErr w:type="spellEnd"/>
+    </w:p>
+    <w:p>
+      <w:pPr>
+        <w:pStyle w:val="PargrafodaLista"/>
+        <w:rPr>
+          <w:lang w:val="pt-BR"/>
+        </w:rPr>
+      </w:pPr>
+    </w:p>
+    <w:p>
+      <w:pPr>
+        <w:pStyle w:val="PargrafodaLista"/>
+        <w:numPr>
+          <w:ilvl w:val="0"/>
+          <w:numId w:val="7"/>
+        </w:numPr>
+        <w:rPr>
+          <w:lang w:val="pt-BR"/>
+        </w:rPr>
+      </w:pPr>
+      <w:r>
+        <w:rPr>
+          <w:lang w:val="pt-BR"/>
+        </w:rPr>
+        <w:t xml:space="preserve">Abra o software </w:t>
+      </w:r>
+      <w:proofErr w:type="spellStart"/>
+      <w:r>
+        <w:rPr>
+          <w:lang w:val="pt-BR"/>
+        </w:rPr>
+        <w:t>DBeaver</w:t>
+      </w:r>
+      <w:proofErr w:type="spellEnd"/>
+      <w:r>
+        <w:rPr>
+          <w:lang w:val="pt-BR"/>
+        </w:rPr>
+        <w:t xml:space="preserve">, e crie uma nova </w:t>
+      </w:r>
+      <w:proofErr w:type="spellStart"/>
+      <w:r>
+        <w:rPr>
+          <w:lang w:val="pt-BR"/>
+        </w:rPr>
+        <w:t>database</w:t>
+      </w:r>
+      <w:proofErr w:type="spellEnd"/>
+      <w:r>
+        <w:rPr>
+          <w:lang w:val="pt-BR"/>
+        </w:rPr>
+        <w:t>, com o nome de “</w:t>
+      </w:r>
+      <w:proofErr w:type="spellStart"/>
+      <w:r>
+        <w:rPr>
+          <w:lang w:val="pt-BR"/>
+        </w:rPr>
+        <w:t>laravel</w:t>
+      </w:r>
+      <w:proofErr w:type="spellEnd"/>
+      <w:r>
+        <w:rPr>
+          <w:lang w:val="pt-BR"/>
+        </w:rPr>
+        <w:t xml:space="preserve">”. Em seguida, rode as </w:t>
+      </w:r>
+      <w:proofErr w:type="spellStart"/>
+      <w:r>
+        <w:rPr>
+          <w:lang w:val="pt-BR"/>
+        </w:rPr>
+        <w:t>migrations</w:t>
+      </w:r>
+      <w:proofErr w:type="spellEnd"/>
+      <w:r>
+        <w:rPr>
+          <w:lang w:val="pt-BR"/>
+        </w:rPr>
+        <w:t>, executando o seguinte comando, na pasta do projeto:</w:t>
+      </w:r>
+      <w:r>
+        <w:rPr>
+          <w:lang w:val="pt-BR"/>
+        </w:rPr>
+        <w:br/>
+      </w:r>
+      <w:proofErr w:type="spellStart"/>
+      <w:r>
+        <w:rPr>
+          <w:lang w:val="pt-BR"/>
+        </w:rPr>
+        <w:t>php</w:t>
+      </w:r>
+      <w:proofErr w:type="spellEnd"/>
+      <w:r>
+        <w:rPr>
+          <w:lang w:val="pt-BR"/>
+        </w:rPr>
+        <w:t xml:space="preserve"> </w:t>
+      </w:r>
+      <w:proofErr w:type="spellStart"/>
+      <w:r>
+        <w:rPr>
+          <w:lang w:val="pt-BR"/>
+        </w:rPr>
+        <w:t>artisan</w:t>
+      </w:r>
+      <w:proofErr w:type="spellEnd"/>
+      <w:r>
+        <w:rPr>
+          <w:lang w:val="pt-BR"/>
+        </w:rPr>
+        <w:t xml:space="preserve"> </w:t>
+      </w:r>
+      <w:proofErr w:type="spellStart"/>
+      <w:r>
+        <w:rPr>
+          <w:lang w:val="pt-BR"/>
+        </w:rPr>
+        <w:t>migrate</w:t>
+      </w:r>
+      <w:proofErr w:type="spellEnd"/>
+      <w:r>
+        <w:rPr>
+          <w:lang w:val="pt-BR"/>
+        </w:rPr>
+        <w:t xml:space="preserve"> </w:t>
+      </w:r>
     </w:p>
     <w:p>
       <w:pPr>
@@ -2959,6 +3470,7 @@
                 <w:sz w:val="18"/>
                 <w:szCs w:val="18"/>
               </w:rPr>
+              <w:lastRenderedPageBreak/>
               <w:t>TAREFA Nº.</w:t>
             </w:r>
           </w:p>
@@ -3585,7 +4097,6 @@
           <w:rFonts w:ascii="Century Gothic" w:hAnsi="Century Gothic"/>
           <w:sz w:val="22"/>
         </w:rPr>
-        <w:lastRenderedPageBreak/>
         <w:t xml:space="preserve">Fora do </w:t>
       </w:r>
       <w:proofErr w:type="spellStart"/>
@@ -4302,6 +4813,8 @@
     <w:p>
       <w:pPr>
         <w:rPr>
+          <w:sz w:val="20"/>
+          <w:szCs w:val="20"/>
           <w:lang w:val="pt-BR"/>
         </w:rPr>
       </w:pPr>
@@ -4314,20 +4827,26 @@
       <w:proofErr w:type="gramStart"/>
       <w:r>
         <w:rPr>
-          <w:lang w:val="pt-BR"/>
-        </w:rPr>
-        <w:t>https://www.jlgregorio.com.br/2022/11/29/autenticacao-no-laravel-9-com-o-laravel-breeze/</w:t>
+          <w:sz w:val="20"/>
+          <w:szCs w:val="20"/>
+          <w:lang w:val="pt-BR"/>
+        </w:rPr>
+        <w:t>https://codeanddeploy.com/blog/laravel/laravel-8-authentication-login-and-registration-with-username-or-email</w:t>
       </w:r>
       <w:proofErr w:type="gramEnd"/>
     </w:p>
     <w:p>
       <w:pPr>
         <w:rPr>
-          <w:lang w:val="pt-BR"/>
-        </w:rPr>
-      </w:pPr>
-      <w:r>
-        <w:rPr>
+          <w:sz w:val="20"/>
+          <w:szCs w:val="20"/>
+          <w:lang w:val="pt-BR"/>
+        </w:rPr>
+      </w:pPr>
+      <w:r>
+        <w:rPr>
+          <w:sz w:val="20"/>
+          <w:szCs w:val="20"/>
           <w:lang w:val="pt-BR"/>
         </w:rPr>
         <w:t xml:space="preserve">- </w:t>
@@ -4336,6 +4855,8 @@
         <w:r>
           <w:rPr>
             <w:rStyle w:val="Hyperlink"/>
+            <w:sz w:val="20"/>
+            <w:szCs w:val="20"/>
             <w:lang w:val="pt-BR"/>
           </w:rPr>
           <w:t>https://github.com/themeselection/sneat-bootstrap-html-laravel-admin-template-free</w:t>
@@ -4345,11 +4866,15 @@
     <w:p>
       <w:pPr>
         <w:rPr>
-          <w:lang w:val="pt-BR"/>
-        </w:rPr>
-      </w:pPr>
-      <w:r>
-        <w:rPr>
+          <w:sz w:val="20"/>
+          <w:szCs w:val="20"/>
+          <w:lang w:val="pt-BR"/>
+        </w:rPr>
+      </w:pPr>
+      <w:r>
+        <w:rPr>
+          <w:sz w:val="20"/>
+          <w:szCs w:val="20"/>
           <w:lang w:val="pt-BR"/>
         </w:rPr>
         <w:t xml:space="preserve">- </w:t>
@@ -4357,6 +4882,8 @@
       <w:proofErr w:type="gramStart"/>
       <w:r>
         <w:rPr>
+          <w:sz w:val="20"/>
+          <w:szCs w:val="20"/>
           <w:lang w:val="pt-BR"/>
         </w:rPr>
         <w:t>https://medium.com/@laraveltuts/laravel-9-stripe-payment-gateway-integration-example-79b17969b6eb</w:t>

</xml_diff>